<commit_message>
Added contribution&design limitation&future improvement.
</commit_message>
<xml_diff>
--- a/Group 1 Final Report.docx
+++ b/Group 1 Final Report.docx
@@ -1497,10 +1497,118 @@
     </w:p>
     <w:p>
       <w:r>
-        <w:t>Zhihua Zheng</w:t>
-      </w:r>
-      <w:r>
-        <w:t xml:space="preserve"> - </w:t>
+        <w:rPr>
+          <w:highlight w:val="yellow"/>
+        </w:rPr>
+        <w:t xml:space="preserve">Zhihua Zheng </w:t>
+      </w:r>
+      <w:r>
+        <w:rPr>
+          <w:highlight w:val="yellow"/>
+        </w:rPr>
+        <w:t>–</w:t>
+      </w:r>
+      <w:r>
+        <w:rPr>
+          <w:highlight w:val="yellow"/>
+        </w:rPr>
+        <w:t xml:space="preserve"> </w:t>
+      </w:r>
+      <w:r>
+        <w:rPr>
+          <w:highlight w:val="yellow"/>
+        </w:rPr>
+        <w:t>Project management, schedule organiz</w:t>
+      </w:r>
+      <w:r>
+        <w:rPr>
+          <w:highlight w:val="yellow"/>
+        </w:rPr>
+        <w:t>ation</w:t>
+      </w:r>
+      <w:r>
+        <w:rPr>
+          <w:highlight w:val="yellow"/>
+        </w:rPr>
+        <w:t>. GUI implementation using kv files, GUI interaction</w:t>
+      </w:r>
+      <w:r>
+        <w:rPr>
+          <w:highlight w:val="yellow"/>
+        </w:rPr>
+        <w:t xml:space="preserve"> with other functions</w:t>
+      </w:r>
+      <w:r>
+        <w:rPr>
+          <w:highlight w:val="yellow"/>
+        </w:rPr>
+        <w:t xml:space="preserve"> </w:t>
+      </w:r>
+      <w:r>
+        <w:rPr>
+          <w:highlight w:val="yellow"/>
+        </w:rPr>
+        <w:t>implementation</w:t>
+      </w:r>
+      <w:r>
+        <w:rPr>
+          <w:highlight w:val="yellow"/>
+        </w:rPr>
+        <w:t>, stego</w:t>
+      </w:r>
+      <w:r>
+        <w:rPr>
+          <w:highlight w:val="yellow"/>
+        </w:rPr>
+        <w:t>Test</w:t>
+      </w:r>
+      <w:r>
+        <w:rPr>
+          <w:highlight w:val="yellow"/>
+        </w:rPr>
+        <w:t xml:space="preserve">.py </w:t>
+      </w:r>
+      <w:r>
+        <w:rPr>
+          <w:highlight w:val="yellow"/>
+        </w:rPr>
+        <w:t>unitt</w:t>
+      </w:r>
+      <w:r>
+        <w:rPr>
+          <w:highlight w:val="yellow"/>
+        </w:rPr>
+        <w:t>est implementation, automated and manual test execution</w:t>
+      </w:r>
+      <w:r>
+        <w:rPr>
+          <w:highlight w:val="yellow"/>
+        </w:rPr>
+        <w:t xml:space="preserve">, </w:t>
+      </w:r>
+      <w:r>
+        <w:rPr>
+          <w:highlight w:val="yellow"/>
+        </w:rPr>
+        <w:t>fix bugs</w:t>
+      </w:r>
+      <w:r>
+        <w:rPr>
+          <w:highlight w:val="yellow"/>
+        </w:rPr>
+        <w:t>. Documentation, project proposal and specifications,</w:t>
+      </w:r>
+      <w:r>
+        <w:rPr>
+          <w:highlight w:val="yellow"/>
+        </w:rPr>
+        <w:t xml:space="preserve"> Phase I</w:t>
+      </w:r>
+      <w:r>
+        <w:rPr>
+          <w:highlight w:val="yellow"/>
+        </w:rPr>
+        <w:t>.</w:t>
       </w:r>
     </w:p>
     <w:p/>
@@ -1581,6 +1689,7 @@
     <w:p/>
     <w:p>
       <w:r>
+        <w:lastRenderedPageBreak/>
         <w:t>Lorem ipsum dolor sit amet, consectetuer adipiscing elit. Maecenas porttitor congue massa. Fusce posuere, magna sed pulvinar ultricies, purus lectus malesuada libero, sit amet commodo magna eros quis urna.</w:t>
       </w:r>
     </w:p>
@@ -1591,7 +1700,6 @@
       </w:pPr>
       <w:bookmarkStart w:id="6" w:name="_Toc102295923"/>
       <w:r>
-        <w:lastRenderedPageBreak/>
         <w:t>Test Plan and Results</w:t>
       </w:r>
       <w:bookmarkEnd w:id="6"/>
@@ -2091,12 +2199,10 @@
     <w:p/>
     <w:p>
       <w:r>
-        <w:t>Video provides a powerful way to help you prove your point. When you click Online Video, you can paste in the embed code for the video you want to add. You can also type a keyword to search online for the video that best fits your document.</w:t>
-      </w:r>
-    </w:p>
-    <w:p>
-      <w:r>
-        <w:t>To make your document look professionally produced, Word provides header, footer, cover page, and text box designs that complement each other. For example, you can add a matching cover page, header, and sidebar. Click Insert and then choose the elements you want from the different galleries.</w:t>
+        <w:rPr>
+          <w:highlight w:val="yellow"/>
+        </w:rPr>
+        <w:t>?</w:t>
       </w:r>
     </w:p>
     <w:p/>
@@ -2113,18 +2219,37 @@
     <w:p/>
     <w:p>
       <w:r>
-        <w:t>Video provides a powerful way to help you prove your point. When you click Online Video, you can paste in the embed code for the video you want to add. You can also type a keyword to search online for the video that best fits your document.</w:t>
-      </w:r>
-    </w:p>
-    <w:p>
-      <w:r>
-        <w:t>To make your document look professionally produced, Word provides header, footer, cover page, and text box designs that complement each other. For example, you can add a matching cover page, header, and sidebar. Click Insert and then choose the elements you want from the different galleries.</w:t>
-      </w:r>
-    </w:p>
-    <w:p>
-      <w:r>
-        <w:lastRenderedPageBreak/>
-        <w:t>Themes and styles also help keep your document coordinated. When you click Design and choose a new Theme, the pictures, charts, and SmartArt graphics change to match your new theme. When you apply styles, your headings change to match the new theme.</w:t>
+        <w:rPr>
+          <w:highlight w:val="yellow"/>
+        </w:rPr>
+        <w:t xml:space="preserve">Exception unittest, </w:t>
+      </w:r>
+      <w:r>
+        <w:rPr>
+          <w:highlight w:val="yellow"/>
+        </w:rPr>
+        <w:t>Kivy implementation,</w:t>
+      </w:r>
+      <w:r>
+        <w:rPr>
+          <w:highlight w:val="yellow"/>
+        </w:rPr>
+        <w:t xml:space="preserve"> </w:t>
+      </w:r>
+      <w:r>
+        <w:rPr>
+          <w:highlight w:val="yellow"/>
+        </w:rPr>
+        <w:t xml:space="preserve">sufficient research at project design phase, </w:t>
+      </w:r>
+      <w:r>
+        <w:rPr>
+          <w:highlight w:val="yellow"/>
+        </w:rPr>
+        <w:t>kivy&amp;Tkinter, Sudo code.</w:t>
+      </w:r>
+      <w:r>
+        <w:t xml:space="preserve"> </w:t>
       </w:r>
     </w:p>
     <w:p/>

</xml_diff>